<commit_message>
changes to locations[i].start_date and end_date
</commit_message>
<xml_diff>
--- a/docassemble/DivorceNoKids/data/templates/divorce_with_kids_addendum.docx
+++ b/docassemble/DivorceNoKids/data/templates/divorce_with_kids_addendum.docx
@@ -461,13 +461,7 @@
               <w:rPr>
                 <w:b/>
               </w:rPr>
-              <w:t xml:space="preserve"> </w:t>
-            </w:r>
-            <w:r>
-              <w:rPr>
-                <w:b/>
-              </w:rPr>
-              <w:t>.replace('_', ' ')</w:t>
+              <w:t xml:space="preserve"> .replace('_', ' ')</w:t>
             </w:r>
             <w:r>
               <w:rPr>

</xml_diff>